<commit_message>
Fixed Definition of Done and added checklist to PMP
</commit_message>
<xml_diff>
--- a/Project Inception/Project Management Plan.docx
+++ b/Project Inception/Project Management Plan.docx
@@ -108,7 +108,16 @@
           <w:color w:val="000000"/>
           <w:lang w:val="en-US"/>
         </w:rPr>
-        <w:t>For tutors who need to mark group work accurately, the Student Inspector</w:t>
+        <w:t xml:space="preserve">For tutors who need to mark group work accurately, the Student </w:t>
+      </w:r>
+      <w:proofErr w:type="spellStart"/>
+      <w:r>
+        <w:rPr>
+          <w:rFonts w:ascii="Arial" w:eastAsia="Times New Roman" w:hAnsi="Arial" w:cs="Arial"/>
+          <w:color w:val="000000"/>
+          <w:lang w:val="en-US"/>
+        </w:rPr>
+        <w:t>Inspector</w:t>
       </w:r>
       <w:r>
         <w:rPr>
@@ -119,7 +128,19 @@
           <w:vertAlign w:val="superscript"/>
           <w:lang w:val="en-US"/>
         </w:rPr>
-        <w:t xml:space="preserve">TM </w:t>
+        <w:t>TM</w:t>
+      </w:r>
+      <w:proofErr w:type="spellEnd"/>
+      <w:r>
+        <w:rPr>
+          <w:rFonts w:ascii="Arial" w:eastAsia="Times New Roman" w:hAnsi="Arial" w:cs="Arial"/>
+          <w:color w:val="000000"/>
+          <w:sz w:val="13"/>
+          <w:szCs w:val="13"/>
+          <w:vertAlign w:val="superscript"/>
+          <w:lang w:val="en-US"/>
+        </w:rPr>
+        <w:t xml:space="preserve"> </w:t>
       </w:r>
       <w:r>
         <w:rPr>
@@ -444,8 +465,17 @@
           <w:rFonts w:ascii="Arial" w:eastAsia="Times New Roman" w:hAnsi="Arial" w:cs="Arial"/>
           <w:lang w:val="en-US"/>
         </w:rPr>
-        <w:t>whether a feature is finished</w:t>
-      </w:r>
+        <w:t xml:space="preserve">whether a feature is </w:t>
+      </w:r>
+      <w:proofErr w:type="gramStart"/>
+      <w:r>
+        <w:rPr>
+          <w:rFonts w:ascii="Arial" w:eastAsia="Times New Roman" w:hAnsi="Arial" w:cs="Arial"/>
+          <w:lang w:val="en-US"/>
+        </w:rPr>
+        <w:t>finished</w:t>
+      </w:r>
+      <w:proofErr w:type="gramEnd"/>
     </w:p>
     <w:p>
       <w:pPr>
@@ -854,17 +884,7 @@
           <w:szCs w:val="24"/>
           <w:lang w:val="en-US"/>
         </w:rPr>
-        <w:t>Upload the updated</w:t>
-      </w:r>
-      <w:bookmarkStart w:id="0" w:name="_GoBack"/>
-      <w:bookmarkEnd w:id="0"/>
-      <w:r>
-        <w:rPr>
-          <w:rFonts w:ascii="Arial" w:eastAsia="Times New Roman" w:hAnsi="Arial" w:cs="Arial"/>
-          <w:szCs w:val="24"/>
-          <w:lang w:val="en-US"/>
-        </w:rPr>
-        <w:t xml:space="preserve"> documentation to git periodically</w:t>
+        <w:t>Upload the updated documentation to git periodically</w:t>
       </w:r>
     </w:p>
     <w:p>
@@ -1098,8 +1118,18 @@
           <w:lang w:val="en-US"/>
         </w:rPr>
         <w:lastRenderedPageBreak/>
-        <w:t>In addition to the aforementioned responsibilities</w:t>
-      </w:r>
+        <w:t xml:space="preserve">In addition to the </w:t>
+      </w:r>
+      <w:proofErr w:type="gramStart"/>
+      <w:r>
+        <w:rPr>
+          <w:rFonts w:ascii="Arial" w:eastAsia="Times New Roman" w:hAnsi="Arial" w:cs="Arial"/>
+          <w:color w:val="000000"/>
+          <w:lang w:val="en-US"/>
+        </w:rPr>
+        <w:t>aforementioned responsibilities</w:t>
+      </w:r>
+      <w:proofErr w:type="gramEnd"/>
       <w:r>
         <w:rPr>
           <w:rFonts w:ascii="Arial" w:eastAsia="Times New Roman" w:hAnsi="Arial" w:cs="Arial"/>
@@ -1352,7 +1382,25 @@
           <w:color w:val="000000"/>
           <w:lang w:val="en-US"/>
         </w:rPr>
-        <w:t>While the team will be following most Scrum principles, some will not be followed. Scrum mandates that the team will meet to discuss the progression of the project in a stand-up meeting on a daily basis. Due to timetabling clashes, meetings will only occur biweekly. Furthermore, a hard deadline has been put in place for the completion of the project, meaning that there is no room to negotiate an extended deadline for additional features. The lengths of the sprints are also not of equal length, with the last being three weeks long.</w:t>
+        <w:t xml:space="preserve">While the team will be following most Scrum principles, some will not be followed. Scrum mandates that the team will meet to discuss the progression of the project in a stand-up meeting </w:t>
+      </w:r>
+      <w:proofErr w:type="gramStart"/>
+      <w:r>
+        <w:rPr>
+          <w:rFonts w:ascii="Arial" w:eastAsia="Times New Roman" w:hAnsi="Arial" w:cs="Arial"/>
+          <w:color w:val="000000"/>
+          <w:lang w:val="en-US"/>
+        </w:rPr>
+        <w:t>on a daily basis</w:t>
+      </w:r>
+      <w:proofErr w:type="gramEnd"/>
+      <w:r>
+        <w:rPr>
+          <w:rFonts w:ascii="Arial" w:eastAsia="Times New Roman" w:hAnsi="Arial" w:cs="Arial"/>
+          <w:color w:val="000000"/>
+          <w:lang w:val="en-US"/>
+        </w:rPr>
+        <w:t>. Due to timetabling clashes, meetings will only occur biweekly. Furthermore, a hard deadline has been put in place for the completion of the project, meaning that there is no room to negotiate an extended deadline for additional features. The lengths of the sprints are also not of equal length, with the last being three weeks long.</w:t>
       </w:r>
     </w:p>
     <w:p>
@@ -1416,47 +1464,217 @@
           <w:color w:val="000000"/>
           <w:lang w:val="en-US"/>
         </w:rPr>
-        <w:t xml:space="preserve">The definition of done that the team has decided on is that each task or section will be checked over by all team members as well as submitted for unit testing. A </w:t>
-      </w:r>
-      <w:r>
-        <w:rPr>
-          <w:rFonts w:ascii="Arial" w:eastAsia="Times New Roman" w:hAnsi="Arial" w:cs="Arial"/>
-          <w:color w:val="000000"/>
-          <w:lang w:val="en-US"/>
-        </w:rPr>
-        <w:t>consensus will</w:t>
-      </w:r>
-      <w:r>
-        <w:rPr>
-          <w:rFonts w:ascii="Arial" w:eastAsia="Times New Roman" w:hAnsi="Arial" w:cs="Arial"/>
-          <w:color w:val="000000"/>
-          <w:lang w:val="en-US"/>
-        </w:rPr>
-        <w:t xml:space="preserve"> be drawn from all team members after this process is completed and members opinions on the quality of the task will be discussed.  The final decision must be signed off on and agreed on by the team member elected as the Quality Assurance officer.  If the task is not to an acceptable </w:t>
-      </w:r>
-      <w:r>
-        <w:rPr>
-          <w:rFonts w:ascii="Arial" w:eastAsia="Times New Roman" w:hAnsi="Arial" w:cs="Arial"/>
-          <w:color w:val="000000"/>
-          <w:lang w:val="en-US"/>
-        </w:rPr>
-        <w:t>quality,</w:t>
-      </w:r>
-      <w:r>
-        <w:rPr>
-          <w:rFonts w:ascii="Arial" w:eastAsia="Times New Roman" w:hAnsi="Arial" w:cs="Arial"/>
-          <w:color w:val="000000"/>
-          <w:lang w:val="en-US"/>
-        </w:rPr>
-        <w:t xml:space="preserve"> it will need to</w:t>
-      </w:r>
-      <w:r>
-        <w:rPr>
-          <w:rFonts w:ascii="Arial" w:eastAsia="Times New Roman" w:hAnsi="Arial" w:cs="Arial"/>
-          <w:color w:val="000000"/>
-          <w:lang w:val="en-US"/>
-        </w:rPr>
-        <w:t xml:space="preserve"> be re-attempted or edited so that it meets the standards agreed upon by all group members.  A task will be considered done or complete when it meets all requirements set out in its inception and it is of an agreeable quality from all team members.</w:t>
+        <w:t>The following checklist must be consulted and adhered to before a feature can be considered complete.  The checklist ensures that the feature is completed to the highest possible quality whilst also ensuring that all team members have input into designing major features and voicing concerns about certain features. Once all points have been satisfied the feature can be pushed to the master repository.</w:t>
+      </w:r>
+    </w:p>
+    <w:p>
+      <w:pPr>
+        <w:spacing w:after="0" w:line="240" w:lineRule="auto"/>
+        <w:rPr>
+          <w:rFonts w:ascii="Times New Roman" w:eastAsia="Times New Roman" w:hAnsi="Times New Roman" w:cs="Times New Roman"/>
+          <w:sz w:val="24"/>
+          <w:szCs w:val="24"/>
+          <w:lang w:val="en-US"/>
+        </w:rPr>
+      </w:pPr>
+    </w:p>
+    <w:p>
+      <w:pPr>
+        <w:spacing w:after="0" w:line="240" w:lineRule="auto"/>
+        <w:rPr>
+          <w:rFonts w:ascii="Times New Roman" w:eastAsia="Times New Roman" w:hAnsi="Times New Roman" w:cs="Times New Roman"/>
+          <w:sz w:val="24"/>
+          <w:szCs w:val="24"/>
+          <w:lang w:val="en-US"/>
+        </w:rPr>
+      </w:pPr>
+      <w:r>
+        <w:rPr>
+          <w:rFonts w:ascii="Arial" w:eastAsia="Times New Roman" w:hAnsi="Arial" w:cs="Arial"/>
+          <w:color w:val="000000"/>
+          <w:lang w:val="en-US"/>
+        </w:rPr>
+        <w:t>Checklist</w:t>
+      </w:r>
+    </w:p>
+    <w:p>
+      <w:pPr>
+        <w:spacing w:after="0" w:line="240" w:lineRule="auto"/>
+        <w:rPr>
+          <w:rFonts w:ascii="Times New Roman" w:eastAsia="Times New Roman" w:hAnsi="Times New Roman" w:cs="Times New Roman"/>
+          <w:sz w:val="24"/>
+          <w:szCs w:val="24"/>
+          <w:lang w:val="en-US"/>
+        </w:rPr>
+      </w:pPr>
+      <w:r>
+        <w:rPr>
+          <w:rFonts w:ascii="Arial" w:eastAsia="Times New Roman" w:hAnsi="Arial" w:cs="Arial"/>
+          <w:color w:val="000000"/>
+          <w:lang w:val="en-US"/>
+        </w:rPr>
+        <w:t xml:space="preserve"> </w:t>
+      </w:r>
+    </w:p>
+    <w:p>
+      <w:pPr>
+        <w:numPr>
+          <w:ilvl w:val="0"/>
+          <w:numId w:val="5"/>
+        </w:numPr>
+        <w:spacing w:after="0" w:line="240" w:lineRule="auto"/>
+        <w:textAlignment w:val="baseline"/>
+        <w:rPr>
+          <w:rFonts w:ascii="Arial" w:eastAsia="Times New Roman" w:hAnsi="Arial" w:cs="Arial"/>
+          <w:color w:val="000000"/>
+          <w:lang w:val="en-US"/>
+        </w:rPr>
+      </w:pPr>
+      <w:r>
+        <w:rPr>
+          <w:rFonts w:ascii="Arial" w:eastAsia="Times New Roman" w:hAnsi="Arial" w:cs="Arial"/>
+          <w:color w:val="000000"/>
+          <w:lang w:val="en-US"/>
+        </w:rPr>
+        <w:t>Review carried out by each team member to ensure the feature meets the criteria it was designed to meet</w:t>
+      </w:r>
+    </w:p>
+    <w:p>
+      <w:pPr>
+        <w:numPr>
+          <w:ilvl w:val="0"/>
+          <w:numId w:val="5"/>
+        </w:numPr>
+        <w:spacing w:after="0" w:line="240" w:lineRule="auto"/>
+        <w:textAlignment w:val="baseline"/>
+        <w:rPr>
+          <w:rFonts w:ascii="Arial" w:eastAsia="Times New Roman" w:hAnsi="Arial" w:cs="Arial"/>
+          <w:color w:val="000000"/>
+          <w:lang w:val="en-US"/>
+        </w:rPr>
+      </w:pPr>
+      <w:r>
+        <w:rPr>
+          <w:rFonts w:ascii="Arial" w:eastAsia="Times New Roman" w:hAnsi="Arial" w:cs="Arial"/>
+          <w:color w:val="000000"/>
+          <w:lang w:val="en-US"/>
+        </w:rPr>
+        <w:t>Unit testing carried out on new feature</w:t>
+      </w:r>
+    </w:p>
+    <w:p>
+      <w:pPr>
+        <w:numPr>
+          <w:ilvl w:val="0"/>
+          <w:numId w:val="5"/>
+        </w:numPr>
+        <w:spacing w:after="0" w:line="240" w:lineRule="auto"/>
+        <w:textAlignment w:val="baseline"/>
+        <w:rPr>
+          <w:rFonts w:ascii="Arial" w:eastAsia="Times New Roman" w:hAnsi="Arial" w:cs="Arial"/>
+          <w:color w:val="000000"/>
+          <w:lang w:val="en-US"/>
+        </w:rPr>
+      </w:pPr>
+      <w:r>
+        <w:rPr>
+          <w:rFonts w:ascii="Arial" w:eastAsia="Times New Roman" w:hAnsi="Arial" w:cs="Arial"/>
+          <w:color w:val="000000"/>
+          <w:lang w:val="en-US"/>
+        </w:rPr>
+        <w:t>Major revisions to be discussed by team members</w:t>
+      </w:r>
+    </w:p>
+    <w:p>
+      <w:pPr>
+        <w:numPr>
+          <w:ilvl w:val="0"/>
+          <w:numId w:val="5"/>
+        </w:numPr>
+        <w:spacing w:after="0" w:line="240" w:lineRule="auto"/>
+        <w:textAlignment w:val="baseline"/>
+        <w:rPr>
+          <w:rFonts w:ascii="Arial" w:eastAsia="Times New Roman" w:hAnsi="Arial" w:cs="Arial"/>
+          <w:color w:val="000000"/>
+          <w:lang w:val="en-US"/>
+        </w:rPr>
+      </w:pPr>
+      <w:r>
+        <w:rPr>
+          <w:rFonts w:ascii="Arial" w:eastAsia="Times New Roman" w:hAnsi="Arial" w:cs="Arial"/>
+          <w:color w:val="000000"/>
+          <w:lang w:val="en-US"/>
+        </w:rPr>
+        <w:t>Minor revisions do not need to have large scale discussions</w:t>
+      </w:r>
+    </w:p>
+    <w:p>
+      <w:pPr>
+        <w:numPr>
+          <w:ilvl w:val="0"/>
+          <w:numId w:val="5"/>
+        </w:numPr>
+        <w:spacing w:after="0" w:line="240" w:lineRule="auto"/>
+        <w:textAlignment w:val="baseline"/>
+        <w:rPr>
+          <w:rFonts w:ascii="Arial" w:eastAsia="Times New Roman" w:hAnsi="Arial" w:cs="Arial"/>
+          <w:color w:val="000000"/>
+          <w:lang w:val="en-US"/>
+        </w:rPr>
+      </w:pPr>
+      <w:r>
+        <w:rPr>
+          <w:rFonts w:ascii="Arial" w:eastAsia="Times New Roman" w:hAnsi="Arial" w:cs="Arial"/>
+          <w:color w:val="000000"/>
+          <w:lang w:val="en-US"/>
+        </w:rPr>
+        <w:t>Quality assurance officer concludes whether the testing has been done to a high enough standard</w:t>
+      </w:r>
+    </w:p>
+    <w:p>
+      <w:pPr>
+        <w:numPr>
+          <w:ilvl w:val="0"/>
+          <w:numId w:val="5"/>
+        </w:numPr>
+        <w:spacing w:after="0" w:line="240" w:lineRule="auto"/>
+        <w:textAlignment w:val="baseline"/>
+        <w:rPr>
+          <w:rFonts w:ascii="Arial" w:eastAsia="Times New Roman" w:hAnsi="Arial" w:cs="Arial"/>
+          <w:color w:val="000000"/>
+          <w:lang w:val="en-US"/>
+        </w:rPr>
+      </w:pPr>
+      <w:r>
+        <w:rPr>
+          <w:rFonts w:ascii="Arial" w:eastAsia="Times New Roman" w:hAnsi="Arial" w:cs="Arial"/>
+          <w:color w:val="000000"/>
+          <w:lang w:val="en-US"/>
+        </w:rPr>
+        <w:t>If the feature is of an acceptable quality, then it will be signed off to be pushed to the master repository</w:t>
+      </w:r>
+    </w:p>
+    <w:p>
+      <w:pPr>
+        <w:numPr>
+          <w:ilvl w:val="0"/>
+          <w:numId w:val="5"/>
+        </w:numPr>
+        <w:spacing w:after="0" w:line="240" w:lineRule="auto"/>
+        <w:textAlignment w:val="baseline"/>
+        <w:rPr>
+          <w:rFonts w:ascii="Arial" w:eastAsia="Times New Roman" w:hAnsi="Arial" w:cs="Arial"/>
+          <w:color w:val="000000"/>
+          <w:lang w:val="en-US"/>
+        </w:rPr>
+      </w:pPr>
+      <w:r>
+        <w:rPr>
+          <w:rFonts w:ascii="Arial" w:eastAsia="Times New Roman" w:hAnsi="Arial" w:cs="Arial"/>
+          <w:color w:val="000000"/>
+          <w:lang w:val="en-US"/>
+        </w:rPr>
+        <w:t>To push to the master repository, two team members must accept the merge request on git</w:t>
       </w:r>
     </w:p>
     <w:p>
@@ -1469,6 +1687,8 @@
           <w:lang w:val="en-US"/>
         </w:rPr>
       </w:pPr>
+      <w:bookmarkStart w:id="0" w:name="_GoBack"/>
+      <w:bookmarkEnd w:id="0"/>
     </w:p>
     <w:p>
       <w:pPr>
@@ -1521,7 +1741,25 @@
           <w:color w:val="000000"/>
           <w:lang w:val="en-US"/>
         </w:rPr>
-        <w:t>The tasks to be completed by each team member in a given sprint will be allocated in this sprint plan meeting as a group with the scrum master Michael leading the discussion. These tasks will be distributed firstly based on who wants to take on the responsibility, then on who has the technical ability, availability, etc. As a last resort, the task will be given via a democratic vote.</w:t>
+        <w:t xml:space="preserve">The tasks to be completed by each team member </w:t>
+      </w:r>
+      <w:proofErr w:type="gramStart"/>
+      <w:r>
+        <w:rPr>
+          <w:rFonts w:ascii="Arial" w:eastAsia="Times New Roman" w:hAnsi="Arial" w:cs="Arial"/>
+          <w:color w:val="000000"/>
+          <w:lang w:val="en-US"/>
+        </w:rPr>
+        <w:t>in a given</w:t>
+      </w:r>
+      <w:proofErr w:type="gramEnd"/>
+      <w:r>
+        <w:rPr>
+          <w:rFonts w:ascii="Arial" w:eastAsia="Times New Roman" w:hAnsi="Arial" w:cs="Arial"/>
+          <w:color w:val="000000"/>
+          <w:lang w:val="en-US"/>
+        </w:rPr>
+        <w:t xml:space="preserve"> sprint will be allocated in this sprint plan meeting as a group with the scrum master Michael leading the discussion. These tasks will be distributed firstly based on who wants to take on the responsibility, then on who has the technical ability, availability, etc. As a last resort, the task will be given via a democratic vote.</w:t>
       </w:r>
     </w:p>
     <w:p>
@@ -1552,7 +1790,6 @@
           <w:color w:val="000000"/>
           <w:lang w:val="en-US"/>
         </w:rPr>
-        <w:lastRenderedPageBreak/>
         <w:t>During the sprint retrospective, each team member will discuss their thoughts on the tasks that they had completed so that the team will know how each person fared with the tasks given to them. This will make it easier to determine the task allocation for the next sprint.</w:t>
       </w:r>
     </w:p>
@@ -1618,7 +1855,25 @@
           <w:color w:val="000000"/>
           <w:lang w:val="en-US"/>
         </w:rPr>
-        <w:t>Trello will be used to maintain a Kanban of the tasks that are to be done, in progress and completed for each sprint, along with one Kanban for the project as a whole. All team members can refer to this Kanban online.</w:t>
+        <w:t xml:space="preserve">Trello will be used to maintain a Kanban of the tasks that are to be done, in progress and completed for each sprint, along with one Kanban for the </w:t>
+      </w:r>
+      <w:proofErr w:type="gramStart"/>
+      <w:r>
+        <w:rPr>
+          <w:rFonts w:ascii="Arial" w:eastAsia="Times New Roman" w:hAnsi="Arial" w:cs="Arial"/>
+          <w:color w:val="000000"/>
+          <w:lang w:val="en-US"/>
+        </w:rPr>
+        <w:t>project as a whole</w:t>
+      </w:r>
+      <w:proofErr w:type="gramEnd"/>
+      <w:r>
+        <w:rPr>
+          <w:rFonts w:ascii="Arial" w:eastAsia="Times New Roman" w:hAnsi="Arial" w:cs="Arial"/>
+          <w:color w:val="000000"/>
+          <w:lang w:val="en-US"/>
+        </w:rPr>
+        <w:t>. All team members can refer to this Kanban online.</w:t>
       </w:r>
     </w:p>
     <w:p>
@@ -2063,6 +2318,155 @@
     </w:lvl>
   </w:abstractNum>
   <w:abstractNum w:abstractNumId="2" w15:restartNumberingAfterBreak="0">
+    <w:nsid w:val="45AA4ADC"/>
+    <w:multiLevelType w:val="multilevel"/>
+    <w:tmpl w:val="4A9A6F02"/>
+    <w:lvl w:ilvl="0">
+      <w:start w:val="1"/>
+      <w:numFmt w:val="bullet"/>
+      <w:lvlText w:val=""/>
+      <w:lvlJc w:val="left"/>
+      <w:pPr>
+        <w:tabs>
+          <w:tab w:val="num" w:pos="720"/>
+        </w:tabs>
+        <w:ind w:left="720" w:hanging="360"/>
+      </w:pPr>
+      <w:rPr>
+        <w:rFonts w:ascii="Symbol" w:hAnsi="Symbol" w:hint="default"/>
+        <w:sz w:val="20"/>
+      </w:rPr>
+    </w:lvl>
+    <w:lvl w:ilvl="1" w:tentative="1">
+      <w:start w:val="1"/>
+      <w:numFmt w:val="bullet"/>
+      <w:lvlText w:val="o"/>
+      <w:lvlJc w:val="left"/>
+      <w:pPr>
+        <w:tabs>
+          <w:tab w:val="num" w:pos="1440"/>
+        </w:tabs>
+        <w:ind w:left="1440" w:hanging="360"/>
+      </w:pPr>
+      <w:rPr>
+        <w:rFonts w:ascii="Courier New" w:hAnsi="Courier New" w:hint="default"/>
+        <w:sz w:val="20"/>
+      </w:rPr>
+    </w:lvl>
+    <w:lvl w:ilvl="2" w:tentative="1">
+      <w:start w:val="1"/>
+      <w:numFmt w:val="bullet"/>
+      <w:lvlText w:val=""/>
+      <w:lvlJc w:val="left"/>
+      <w:pPr>
+        <w:tabs>
+          <w:tab w:val="num" w:pos="2160"/>
+        </w:tabs>
+        <w:ind w:left="2160" w:hanging="360"/>
+      </w:pPr>
+      <w:rPr>
+        <w:rFonts w:ascii="Wingdings" w:hAnsi="Wingdings" w:hint="default"/>
+        <w:sz w:val="20"/>
+      </w:rPr>
+    </w:lvl>
+    <w:lvl w:ilvl="3" w:tentative="1">
+      <w:start w:val="1"/>
+      <w:numFmt w:val="bullet"/>
+      <w:lvlText w:val=""/>
+      <w:lvlJc w:val="left"/>
+      <w:pPr>
+        <w:tabs>
+          <w:tab w:val="num" w:pos="2880"/>
+        </w:tabs>
+        <w:ind w:left="2880" w:hanging="360"/>
+      </w:pPr>
+      <w:rPr>
+        <w:rFonts w:ascii="Wingdings" w:hAnsi="Wingdings" w:hint="default"/>
+        <w:sz w:val="20"/>
+      </w:rPr>
+    </w:lvl>
+    <w:lvl w:ilvl="4" w:tentative="1">
+      <w:start w:val="1"/>
+      <w:numFmt w:val="bullet"/>
+      <w:lvlText w:val=""/>
+      <w:lvlJc w:val="left"/>
+      <w:pPr>
+        <w:tabs>
+          <w:tab w:val="num" w:pos="3600"/>
+        </w:tabs>
+        <w:ind w:left="3600" w:hanging="360"/>
+      </w:pPr>
+      <w:rPr>
+        <w:rFonts w:ascii="Wingdings" w:hAnsi="Wingdings" w:hint="default"/>
+        <w:sz w:val="20"/>
+      </w:rPr>
+    </w:lvl>
+    <w:lvl w:ilvl="5" w:tentative="1">
+      <w:start w:val="1"/>
+      <w:numFmt w:val="bullet"/>
+      <w:lvlText w:val=""/>
+      <w:lvlJc w:val="left"/>
+      <w:pPr>
+        <w:tabs>
+          <w:tab w:val="num" w:pos="4320"/>
+        </w:tabs>
+        <w:ind w:left="4320" w:hanging="360"/>
+      </w:pPr>
+      <w:rPr>
+        <w:rFonts w:ascii="Wingdings" w:hAnsi="Wingdings" w:hint="default"/>
+        <w:sz w:val="20"/>
+      </w:rPr>
+    </w:lvl>
+    <w:lvl w:ilvl="6" w:tentative="1">
+      <w:start w:val="1"/>
+      <w:numFmt w:val="bullet"/>
+      <w:lvlText w:val=""/>
+      <w:lvlJc w:val="left"/>
+      <w:pPr>
+        <w:tabs>
+          <w:tab w:val="num" w:pos="5040"/>
+        </w:tabs>
+        <w:ind w:left="5040" w:hanging="360"/>
+      </w:pPr>
+      <w:rPr>
+        <w:rFonts w:ascii="Wingdings" w:hAnsi="Wingdings" w:hint="default"/>
+        <w:sz w:val="20"/>
+      </w:rPr>
+    </w:lvl>
+    <w:lvl w:ilvl="7" w:tentative="1">
+      <w:start w:val="1"/>
+      <w:numFmt w:val="bullet"/>
+      <w:lvlText w:val=""/>
+      <w:lvlJc w:val="left"/>
+      <w:pPr>
+        <w:tabs>
+          <w:tab w:val="num" w:pos="5760"/>
+        </w:tabs>
+        <w:ind w:left="5760" w:hanging="360"/>
+      </w:pPr>
+      <w:rPr>
+        <w:rFonts w:ascii="Wingdings" w:hAnsi="Wingdings" w:hint="default"/>
+        <w:sz w:val="20"/>
+      </w:rPr>
+    </w:lvl>
+    <w:lvl w:ilvl="8" w:tentative="1">
+      <w:start w:val="1"/>
+      <w:numFmt w:val="bullet"/>
+      <w:lvlText w:val=""/>
+      <w:lvlJc w:val="left"/>
+      <w:pPr>
+        <w:tabs>
+          <w:tab w:val="num" w:pos="6480"/>
+        </w:tabs>
+        <w:ind w:left="6480" w:hanging="360"/>
+      </w:pPr>
+      <w:rPr>
+        <w:rFonts w:ascii="Wingdings" w:hAnsi="Wingdings" w:hint="default"/>
+        <w:sz w:val="20"/>
+      </w:rPr>
+    </w:lvl>
+  </w:abstractNum>
+  <w:abstractNum w:abstractNumId="3" w15:restartNumberingAfterBreak="0">
     <w:nsid w:val="54800BEB"/>
     <w:multiLevelType w:val="hybridMultilevel"/>
     <w:tmpl w:val="E1A2B37A"/>
@@ -2175,7 +2579,7 @@
       </w:rPr>
     </w:lvl>
   </w:abstractNum>
-  <w:abstractNum w:abstractNumId="3" w15:restartNumberingAfterBreak="0">
+  <w:abstractNum w:abstractNumId="4" w15:restartNumberingAfterBreak="0">
     <w:nsid w:val="7D963145"/>
     <w:multiLevelType w:val="hybridMultilevel"/>
     <w:tmpl w:val="A1560382"/>
@@ -2292,13 +2696,16 @@
     <w:abstractNumId w:val="0"/>
   </w:num>
   <w:num w:numId="2">
-    <w:abstractNumId w:val="3"/>
+    <w:abstractNumId w:val="4"/>
   </w:num>
   <w:num w:numId="3">
-    <w:abstractNumId w:val="2"/>
+    <w:abstractNumId w:val="3"/>
   </w:num>
   <w:num w:numId="4">
     <w:abstractNumId w:val="1"/>
+  </w:num>
+  <w:num w:numId="5">
+    <w:abstractNumId w:val="2"/>
   </w:num>
 </w:numbering>
 </file>

</xml_diff>

<commit_message>
Deleted Small Text Under Main Heading
</commit_message>
<xml_diff>
--- a/Project Inception/Project Management Plan.docx
+++ b/Project Inception/Project Management Plan.docx
@@ -24,28 +24,8 @@
         </w:rPr>
         <w:t>Project Plan</w:t>
       </w:r>
-    </w:p>
-    <w:p>
-      <w:pPr>
-        <w:spacing w:after="0" w:line="240" w:lineRule="auto"/>
-        <w:rPr>
-          <w:rFonts w:ascii="Times New Roman" w:eastAsia="Times New Roman" w:hAnsi="Times New Roman" w:cs="Times New Roman"/>
-          <w:sz w:val="24"/>
-          <w:szCs w:val="24"/>
-          <w:lang w:val="en-US"/>
-        </w:rPr>
-      </w:pPr>
-      <w:r>
-        <w:rPr>
-          <w:rFonts w:ascii="Arial" w:eastAsia="Times New Roman" w:hAnsi="Arial" w:cs="Arial"/>
-          <w:color w:val="000000"/>
-          <w:sz w:val="13"/>
-          <w:szCs w:val="13"/>
-          <w:vertAlign w:val="subscript"/>
-          <w:lang w:val="en-US"/>
-        </w:rPr>
-        <w:t>By Glyn Kendall and Keith Pang</w:t>
-      </w:r>
+      <w:bookmarkStart w:id="0" w:name="_GoBack"/>
+      <w:bookmarkEnd w:id="0"/>
     </w:p>
     <w:p>
       <w:pPr>
@@ -1117,7 +1097,6 @@
           <w:color w:val="000000"/>
           <w:lang w:val="en-US"/>
         </w:rPr>
-        <w:lastRenderedPageBreak/>
         <w:t xml:space="preserve">In addition to the </w:t>
       </w:r>
       <w:proofErr w:type="gramStart"/>
@@ -1167,6 +1146,7 @@
           <w:color w:val="000000"/>
           <w:lang w:val="en-US"/>
         </w:rPr>
+        <w:lastRenderedPageBreak/>
         <w:t>Becoming familiar with the Google Documents API for Python</w:t>
       </w:r>
     </w:p>
@@ -1687,8 +1667,6 @@
           <w:lang w:val="en-US"/>
         </w:rPr>
       </w:pPr>
-      <w:bookmarkStart w:id="0" w:name="_GoBack"/>
-      <w:bookmarkEnd w:id="0"/>
     </w:p>
     <w:p>
       <w:pPr>
@@ -1710,6 +1688,7 @@
           <w:szCs w:val="36"/>
           <w:lang w:val="en-US"/>
         </w:rPr>
+        <w:lastRenderedPageBreak/>
         <w:t>Job Allocations</w:t>
       </w:r>
     </w:p>

</xml_diff>